<commit_message>
Update Esboçando Nossa Primeira Ideia.docx
</commit_message>
<xml_diff>
--- a/4. Fundamentos de Game Design com GODOT/Esboçando Nossa Primeira Ideia/Esboçando Nossa Primeira Ideia.docx
+++ b/4. Fundamentos de Game Design com GODOT/Esboçando Nossa Primeira Ideia/Esboçando Nossa Primeira Ideia.docx
@@ -323,26 +323,735 @@
     <w:p>
       <w:pPr>
         <w:jc w:val="both"/>
-        <w:rPr>
-          <w:rFonts w:ascii="Times New Roman" w:hAnsi="Times New Roman" w:cs="Times New Roman"/>
-          <w:sz w:val="24"/>
-          <w:szCs w:val="24"/>
-        </w:rPr>
-      </w:pPr>
-      <w:r>
-        <w:rPr>
-          <w:rFonts w:ascii="Times New Roman" w:hAnsi="Times New Roman" w:cs="Times New Roman"/>
-          <w:sz w:val="24"/>
-          <w:szCs w:val="24"/>
-        </w:rPr>
-        <w:t>Existe vários tipos de jogos</w:t>
-      </w:r>
+      </w:pPr>
+      <w:r>
+        <w:rPr>
+          <w:rFonts w:ascii="Times New Roman" w:hAnsi="Times New Roman" w:cs="Times New Roman"/>
+          <w:sz w:val="24"/>
+          <w:szCs w:val="24"/>
+        </w:rPr>
+        <w:t>Existe vários tipos</w:t>
+      </w:r>
+      <w:r>
+        <w:rPr>
+          <w:rFonts w:ascii="Times New Roman" w:hAnsi="Times New Roman" w:cs="Times New Roman"/>
+          <w:sz w:val="24"/>
+          <w:szCs w:val="24"/>
+        </w:rPr>
+        <w:t xml:space="preserve">/gênero </w:t>
+      </w:r>
+      <w:r>
+        <w:rPr>
+          <w:rFonts w:ascii="Times New Roman" w:hAnsi="Times New Roman" w:cs="Times New Roman"/>
+          <w:sz w:val="24"/>
+          <w:szCs w:val="24"/>
+        </w:rPr>
+        <w:t>de jogos</w:t>
+      </w:r>
+      <w:r>
+        <w:rPr>
+          <w:rFonts w:ascii="Times New Roman" w:hAnsi="Times New Roman" w:cs="Times New Roman"/>
+          <w:sz w:val="24"/>
+          <w:szCs w:val="24"/>
+        </w:rPr>
+        <w:t xml:space="preserve">: </w:t>
+      </w:r>
+      <w:hyperlink r:id="rId5" w:history="1">
+        <w:r>
+          <w:rPr>
+            <w:rStyle w:val="Hyperlink"/>
+          </w:rPr>
+          <w:t xml:space="preserve">34 Popular </w:t>
+        </w:r>
+        <w:proofErr w:type="spellStart"/>
+        <w:r>
+          <w:rPr>
+            <w:rStyle w:val="Hyperlink"/>
+          </w:rPr>
+          <w:t>Types</w:t>
+        </w:r>
+        <w:proofErr w:type="spellEnd"/>
+        <w:r>
+          <w:rPr>
+            <w:rStyle w:val="Hyperlink"/>
+          </w:rPr>
+          <w:t xml:space="preserve"> </w:t>
+        </w:r>
+        <w:proofErr w:type="spellStart"/>
+        <w:r>
+          <w:rPr>
+            <w:rStyle w:val="Hyperlink"/>
+          </w:rPr>
+          <w:t>of</w:t>
+        </w:r>
+        <w:proofErr w:type="spellEnd"/>
+        <w:r>
+          <w:rPr>
+            <w:rStyle w:val="Hyperlink"/>
+          </w:rPr>
+          <w:t xml:space="preserve"> </w:t>
+        </w:r>
+        <w:proofErr w:type="spellStart"/>
+        <w:r>
+          <w:rPr>
+            <w:rStyle w:val="Hyperlink"/>
+          </w:rPr>
+          <w:t>Video</w:t>
+        </w:r>
+        <w:proofErr w:type="spellEnd"/>
+        <w:r>
+          <w:rPr>
+            <w:rStyle w:val="Hyperlink"/>
+          </w:rPr>
+          <w:t xml:space="preserve"> Games (</w:t>
+        </w:r>
+        <w:proofErr w:type="spellStart"/>
+        <w:r>
+          <w:rPr>
+            <w:rStyle w:val="Hyperlink"/>
+          </w:rPr>
+          <w:t>Examples</w:t>
+        </w:r>
+        <w:proofErr w:type="spellEnd"/>
+        <w:r>
+          <w:rPr>
+            <w:rStyle w:val="Hyperlink"/>
+          </w:rPr>
+          <w:t>) (gamedesigning.org)</w:t>
+        </w:r>
+      </w:hyperlink>
+    </w:p>
+    <w:p>
+      <w:pPr>
+        <w:jc w:val="both"/>
+        <w:rPr>
+          <w:rFonts w:ascii="Times New Roman" w:hAnsi="Times New Roman" w:cs="Times New Roman"/>
+          <w:sz w:val="24"/>
+          <w:szCs w:val="24"/>
+        </w:rPr>
+      </w:pPr>
+      <w:r>
+        <w:rPr>
+          <w:rFonts w:ascii="Times New Roman" w:hAnsi="Times New Roman" w:cs="Times New Roman"/>
+          <w:sz w:val="24"/>
+          <w:szCs w:val="24"/>
+        </w:rPr>
+        <w:t xml:space="preserve">É importante responder as seguintes perguntas antes de elaborar um jogo como: O que? Onde? </w:t>
+      </w:r>
+      <w:proofErr w:type="gramStart"/>
+      <w:r>
+        <w:rPr>
+          <w:rFonts w:ascii="Times New Roman" w:hAnsi="Times New Roman" w:cs="Times New Roman"/>
+          <w:sz w:val="24"/>
+          <w:szCs w:val="24"/>
+        </w:rPr>
+        <w:t>Pra</w:t>
+      </w:r>
+      <w:proofErr w:type="gramEnd"/>
+      <w:r>
+        <w:rPr>
+          <w:rFonts w:ascii="Times New Roman" w:hAnsi="Times New Roman" w:cs="Times New Roman"/>
+          <w:sz w:val="24"/>
+          <w:szCs w:val="24"/>
+        </w:rPr>
+        <w:t xml:space="preserve"> quem? Motivo?</w:t>
+      </w:r>
+    </w:p>
+    <w:p>
+      <w:pPr>
+        <w:jc w:val="both"/>
+        <w:rPr>
+          <w:rFonts w:ascii="Times New Roman" w:hAnsi="Times New Roman" w:cs="Times New Roman"/>
+          <w:sz w:val="24"/>
+          <w:szCs w:val="24"/>
+        </w:rPr>
+      </w:pPr>
+    </w:p>
+    <w:p>
+      <w:pPr>
+        <w:jc w:val="both"/>
+        <w:rPr>
+          <w:rFonts w:ascii="Times New Roman" w:hAnsi="Times New Roman" w:cs="Times New Roman"/>
+          <w:b/>
+          <w:sz w:val="24"/>
+          <w:szCs w:val="24"/>
+        </w:rPr>
+      </w:pPr>
+      <w:r>
+        <w:rPr>
+          <w:rFonts w:ascii="Times New Roman" w:hAnsi="Times New Roman" w:cs="Times New Roman"/>
+          <w:b/>
+          <w:sz w:val="24"/>
+          <w:szCs w:val="24"/>
+        </w:rPr>
+        <w:t>Ideia do professor:</w:t>
+      </w:r>
+    </w:p>
+    <w:p>
+      <w:pPr>
+        <w:jc w:val="both"/>
+        <w:rPr>
+          <w:rFonts w:ascii="Times New Roman" w:hAnsi="Times New Roman" w:cs="Times New Roman"/>
+          <w:sz w:val="24"/>
+          <w:szCs w:val="24"/>
+        </w:rPr>
+      </w:pPr>
+      <w:r>
+        <w:rPr>
+          <w:rFonts w:ascii="Times New Roman" w:hAnsi="Times New Roman" w:cs="Times New Roman"/>
+          <w:sz w:val="24"/>
+          <w:szCs w:val="24"/>
+        </w:rPr>
+        <w:drawing>
+          <wp:inline distT="0" distB="0" distL="0" distR="0" wp14:anchorId="41AD6F91" wp14:editId="448A33BF">
+            <wp:extent cx="5400040" cy="2514600"/>
+            <wp:effectExtent l="133350" t="95250" r="124460" b="95250"/>
+            <wp:docPr id="1" name="Imagem 1"/>
+            <wp:cNvGraphicFramePr>
+              <a:graphicFrameLocks xmlns:a="http://schemas.openxmlformats.org/drawingml/2006/main" noChangeAspect="1"/>
+            </wp:cNvGraphicFramePr>
+            <a:graphic xmlns:a="http://schemas.openxmlformats.org/drawingml/2006/main">
+              <a:graphicData uri="http://schemas.openxmlformats.org/drawingml/2006/picture">
+                <pic:pic xmlns:pic="http://schemas.openxmlformats.org/drawingml/2006/picture">
+                  <pic:nvPicPr>
+                    <pic:cNvPr id="1" name=""/>
+                    <pic:cNvPicPr/>
+                  </pic:nvPicPr>
+                  <pic:blipFill>
+                    <a:blip r:embed="rId6"/>
+                    <a:stretch>
+                      <a:fillRect/>
+                    </a:stretch>
+                  </pic:blipFill>
+                  <pic:spPr>
+                    <a:xfrm>
+                      <a:off x="0" y="0"/>
+                      <a:ext cx="5400040" cy="2514600"/>
+                    </a:xfrm>
+                    <a:prstGeom prst="rect">
+                      <a:avLst/>
+                    </a:prstGeom>
+                    <a:effectLst>
+                      <a:outerShdw blurRad="63500" sx="102000" sy="102000" algn="ctr" rotWithShape="0">
+                        <a:prstClr val="black">
+                          <a:alpha val="40000"/>
+                        </a:prstClr>
+                      </a:outerShdw>
+                    </a:effectLst>
+                  </pic:spPr>
+                </pic:pic>
+              </a:graphicData>
+            </a:graphic>
+          </wp:inline>
+        </w:drawing>
+      </w:r>
+    </w:p>
+    <w:p>
+      <w:pPr>
+        <w:jc w:val="both"/>
+        <w:rPr>
+          <w:rFonts w:ascii="Times New Roman" w:hAnsi="Times New Roman" w:cs="Times New Roman"/>
+          <w:sz w:val="24"/>
+          <w:szCs w:val="24"/>
+        </w:rPr>
+      </w:pPr>
+      <w:r>
+        <w:rPr>
+          <w:rFonts w:ascii="Times New Roman" w:hAnsi="Times New Roman" w:cs="Times New Roman"/>
+          <w:sz w:val="24"/>
+          <w:szCs w:val="24"/>
+        </w:rPr>
+        <w:t>Mas precisa ter os 3 pilares: “</w:t>
+      </w:r>
+      <w:proofErr w:type="spellStart"/>
+      <w:r>
+        <w:rPr>
+          <w:rFonts w:ascii="Times New Roman" w:hAnsi="Times New Roman" w:cs="Times New Roman"/>
+          <w:sz w:val="24"/>
+          <w:szCs w:val="24"/>
+        </w:rPr>
+        <w:t>C”s</w:t>
+      </w:r>
+      <w:proofErr w:type="spellEnd"/>
+    </w:p>
+    <w:p>
+      <w:pPr>
+        <w:jc w:val="both"/>
+        <w:rPr>
+          <w:rFonts w:ascii="Times New Roman" w:hAnsi="Times New Roman" w:cs="Times New Roman"/>
+          <w:sz w:val="24"/>
+          <w:szCs w:val="24"/>
+        </w:rPr>
+      </w:pPr>
+      <w:r>
+        <w:rPr>
+          <w:rFonts w:ascii="Times New Roman" w:hAnsi="Times New Roman" w:cs="Times New Roman"/>
+          <w:sz w:val="24"/>
+          <w:szCs w:val="24"/>
+        </w:rPr>
+        <w:drawing>
+          <wp:inline distT="0" distB="0" distL="0" distR="0" wp14:anchorId="551ABAB3" wp14:editId="3386CD1E">
+            <wp:extent cx="5162550" cy="1085850"/>
+            <wp:effectExtent l="133350" t="76200" r="133350" b="76200"/>
+            <wp:docPr id="2" name="Imagem 2"/>
+            <wp:cNvGraphicFramePr>
+              <a:graphicFrameLocks xmlns:a="http://schemas.openxmlformats.org/drawingml/2006/main" noChangeAspect="1"/>
+            </wp:cNvGraphicFramePr>
+            <a:graphic xmlns:a="http://schemas.openxmlformats.org/drawingml/2006/main">
+              <a:graphicData uri="http://schemas.openxmlformats.org/drawingml/2006/picture">
+                <pic:pic xmlns:pic="http://schemas.openxmlformats.org/drawingml/2006/picture">
+                  <pic:nvPicPr>
+                    <pic:cNvPr id="1" name=""/>
+                    <pic:cNvPicPr/>
+                  </pic:nvPicPr>
+                  <pic:blipFill>
+                    <a:blip r:embed="rId7"/>
+                    <a:stretch>
+                      <a:fillRect/>
+                    </a:stretch>
+                  </pic:blipFill>
+                  <pic:spPr>
+                    <a:xfrm>
+                      <a:off x="0" y="0"/>
+                      <a:ext cx="5163277" cy="1086003"/>
+                    </a:xfrm>
+                    <a:prstGeom prst="rect">
+                      <a:avLst/>
+                    </a:prstGeom>
+                    <a:effectLst>
+                      <a:outerShdw blurRad="63500" sx="102000" sy="102000" algn="ctr" rotWithShape="0">
+                        <a:prstClr val="black">
+                          <a:alpha val="40000"/>
+                        </a:prstClr>
+                      </a:outerShdw>
+                    </a:effectLst>
+                  </pic:spPr>
+                </pic:pic>
+              </a:graphicData>
+            </a:graphic>
+          </wp:inline>
+        </w:drawing>
+      </w:r>
+    </w:p>
+    <w:p>
+      <w:pPr>
+        <w:jc w:val="both"/>
+        <w:rPr>
+          <w:rFonts w:ascii="Times New Roman" w:hAnsi="Times New Roman" w:cs="Times New Roman"/>
+          <w:sz w:val="24"/>
+          <w:szCs w:val="24"/>
+        </w:rPr>
+      </w:pPr>
+      <w:r>
+        <w:rPr>
+          <w:rFonts w:ascii="Times New Roman" w:hAnsi="Times New Roman" w:cs="Times New Roman"/>
+          <w:sz w:val="24"/>
+          <w:szCs w:val="24"/>
+        </w:rPr>
+        <w:t>A ideia central do jogo estar pronto, falta documentar ela em um lugar mais estruturado.</w:t>
+      </w:r>
+    </w:p>
+    <w:p>
+      <w:pPr>
+        <w:jc w:val="both"/>
+        <w:rPr>
+          <w:rFonts w:ascii="Times New Roman" w:hAnsi="Times New Roman" w:cs="Times New Roman"/>
+          <w:b/>
+          <w:sz w:val="24"/>
+          <w:szCs w:val="24"/>
+        </w:rPr>
+      </w:pPr>
+      <w:proofErr w:type="spellStart"/>
+      <w:r>
+        <w:rPr>
+          <w:rFonts w:ascii="Times New Roman" w:hAnsi="Times New Roman" w:cs="Times New Roman"/>
+          <w:b/>
+          <w:sz w:val="24"/>
+          <w:szCs w:val="24"/>
+        </w:rPr>
+        <w:lastRenderedPageBreak/>
+        <w:t>One</w:t>
+      </w:r>
+      <w:proofErr w:type="spellEnd"/>
+      <w:r>
+        <w:rPr>
+          <w:rFonts w:ascii="Times New Roman" w:hAnsi="Times New Roman" w:cs="Times New Roman"/>
+          <w:b/>
+          <w:sz w:val="24"/>
+          <w:szCs w:val="24"/>
+        </w:rPr>
+        <w:t xml:space="preserve"> </w:t>
+      </w:r>
+      <w:proofErr w:type="spellStart"/>
+      <w:r>
+        <w:rPr>
+          <w:rFonts w:ascii="Times New Roman" w:hAnsi="Times New Roman" w:cs="Times New Roman"/>
+          <w:b/>
+          <w:sz w:val="24"/>
+          <w:szCs w:val="24"/>
+        </w:rPr>
+        <w:t>Sheet</w:t>
+      </w:r>
+      <w:proofErr w:type="spellEnd"/>
+      <w:r>
+        <w:rPr>
+          <w:rFonts w:ascii="Times New Roman" w:hAnsi="Times New Roman" w:cs="Times New Roman"/>
+          <w:b/>
+          <w:sz w:val="24"/>
+          <w:szCs w:val="24"/>
+        </w:rPr>
+        <w:t>= Uma Pá</w:t>
+      </w:r>
+      <w:r>
+        <w:rPr>
+          <w:rFonts w:ascii="Times New Roman" w:hAnsi="Times New Roman" w:cs="Times New Roman"/>
+          <w:b/>
+          <w:sz w:val="24"/>
+          <w:szCs w:val="24"/>
+        </w:rPr>
+        <w:t xml:space="preserve">gina = </w:t>
+      </w:r>
+      <w:r>
+        <w:rPr>
+          <w:rFonts w:ascii="Times New Roman" w:hAnsi="Times New Roman" w:cs="Times New Roman"/>
+          <w:b/>
+          <w:sz w:val="24"/>
+          <w:szCs w:val="24"/>
+        </w:rPr>
+        <w:t>D</w:t>
+      </w:r>
+      <w:r>
+        <w:rPr>
+          <w:rFonts w:ascii="Times New Roman" w:hAnsi="Times New Roman" w:cs="Times New Roman"/>
+          <w:b/>
+          <w:sz w:val="24"/>
+          <w:szCs w:val="24"/>
+        </w:rPr>
+        <w:t xml:space="preserve">ocumento de uma </w:t>
+      </w:r>
+      <w:r>
+        <w:rPr>
+          <w:rFonts w:ascii="Times New Roman" w:hAnsi="Times New Roman" w:cs="Times New Roman"/>
+          <w:b/>
+          <w:sz w:val="24"/>
+          <w:szCs w:val="24"/>
+        </w:rPr>
+        <w:t>P</w:t>
+      </w:r>
+      <w:r>
+        <w:rPr>
+          <w:rFonts w:ascii="Times New Roman" w:hAnsi="Times New Roman" w:cs="Times New Roman"/>
+          <w:b/>
+          <w:sz w:val="24"/>
+          <w:szCs w:val="24"/>
+        </w:rPr>
+        <w:t xml:space="preserve">agina = </w:t>
+      </w:r>
+      <w:r>
+        <w:rPr>
+          <w:rFonts w:ascii="Times New Roman" w:hAnsi="Times New Roman" w:cs="Times New Roman"/>
+          <w:b/>
+          <w:sz w:val="24"/>
+          <w:szCs w:val="24"/>
+        </w:rPr>
+        <w:t>Documento de pá</w:t>
+      </w:r>
+      <w:r>
+        <w:rPr>
+          <w:rFonts w:ascii="Times New Roman" w:hAnsi="Times New Roman" w:cs="Times New Roman"/>
+          <w:b/>
+          <w:sz w:val="24"/>
+          <w:szCs w:val="24"/>
+        </w:rPr>
+        <w:t>gina única.</w:t>
+      </w:r>
+    </w:p>
+    <w:p>
+      <w:pPr>
+        <w:jc w:val="center"/>
+        <w:rPr>
+          <w:rFonts w:ascii="Times New Roman" w:hAnsi="Times New Roman" w:cs="Times New Roman"/>
+          <w:sz w:val="24"/>
+          <w:szCs w:val="24"/>
+        </w:rPr>
+      </w:pPr>
+      <w:r>
+        <w:rPr>
+          <w:rFonts w:ascii="Times New Roman" w:hAnsi="Times New Roman" w:cs="Times New Roman"/>
+          <w:sz w:val="24"/>
+          <w:szCs w:val="24"/>
+        </w:rPr>
+        <w:drawing>
+          <wp:inline distT="0" distB="0" distL="0" distR="0" wp14:anchorId="0B6607BB" wp14:editId="0633A455">
+            <wp:extent cx="3562847" cy="3886742"/>
+            <wp:effectExtent l="114300" t="114300" r="114300" b="114300"/>
+            <wp:docPr id="3" name="Imagem 3"/>
+            <wp:cNvGraphicFramePr>
+              <a:graphicFrameLocks xmlns:a="http://schemas.openxmlformats.org/drawingml/2006/main" noChangeAspect="1"/>
+            </wp:cNvGraphicFramePr>
+            <a:graphic xmlns:a="http://schemas.openxmlformats.org/drawingml/2006/main">
+              <a:graphicData uri="http://schemas.openxmlformats.org/drawingml/2006/picture">
+                <pic:pic xmlns:pic="http://schemas.openxmlformats.org/drawingml/2006/picture">
+                  <pic:nvPicPr>
+                    <pic:cNvPr id="1" name=""/>
+                    <pic:cNvPicPr/>
+                  </pic:nvPicPr>
+                  <pic:blipFill>
+                    <a:blip r:embed="rId8"/>
+                    <a:stretch>
+                      <a:fillRect/>
+                    </a:stretch>
+                  </pic:blipFill>
+                  <pic:spPr>
+                    <a:xfrm>
+                      <a:off x="0" y="0"/>
+                      <a:ext cx="3562847" cy="3886742"/>
+                    </a:xfrm>
+                    <a:prstGeom prst="rect">
+                      <a:avLst/>
+                    </a:prstGeom>
+                    <a:effectLst>
+                      <a:outerShdw blurRad="63500" sx="102000" sy="102000" algn="ctr" rotWithShape="0">
+                        <a:prstClr val="black">
+                          <a:alpha val="40000"/>
+                        </a:prstClr>
+                      </a:outerShdw>
+                    </a:effectLst>
+                  </pic:spPr>
+                </pic:pic>
+              </a:graphicData>
+            </a:graphic>
+          </wp:inline>
+        </w:drawing>
+      </w:r>
+      <w:r>
+        <w:rPr>
+          <w:rFonts w:ascii="Times New Roman" w:hAnsi="Times New Roman" w:cs="Times New Roman"/>
+          <w:sz w:val="24"/>
+          <w:szCs w:val="24"/>
+        </w:rPr>
+        <w:drawing>
+          <wp:inline distT="0" distB="0" distL="0" distR="0" wp14:anchorId="17ADD29B" wp14:editId="5D35F549">
+            <wp:extent cx="3629025" cy="1952625"/>
+            <wp:effectExtent l="114300" t="95250" r="123825" b="104775"/>
+            <wp:docPr id="6" name="Imagem 6"/>
+            <wp:cNvGraphicFramePr>
+              <a:graphicFrameLocks xmlns:a="http://schemas.openxmlformats.org/drawingml/2006/main" noChangeAspect="1"/>
+            </wp:cNvGraphicFramePr>
+            <a:graphic xmlns:a="http://schemas.openxmlformats.org/drawingml/2006/main">
+              <a:graphicData uri="http://schemas.openxmlformats.org/drawingml/2006/picture">
+                <pic:pic xmlns:pic="http://schemas.openxmlformats.org/drawingml/2006/picture">
+                  <pic:nvPicPr>
+                    <pic:cNvPr id="1" name=""/>
+                    <pic:cNvPicPr/>
+                  </pic:nvPicPr>
+                  <pic:blipFill>
+                    <a:blip r:embed="rId9"/>
+                    <a:stretch>
+                      <a:fillRect/>
+                    </a:stretch>
+                  </pic:blipFill>
+                  <pic:spPr>
+                    <a:xfrm>
+                      <a:off x="0" y="0"/>
+                      <a:ext cx="3629533" cy="1952898"/>
+                    </a:xfrm>
+                    <a:prstGeom prst="rect">
+                      <a:avLst/>
+                    </a:prstGeom>
+                    <a:effectLst>
+                      <a:outerShdw blurRad="63500" sx="102000" sy="102000" algn="ctr" rotWithShape="0">
+                        <a:prstClr val="black">
+                          <a:alpha val="40000"/>
+                        </a:prstClr>
+                      </a:outerShdw>
+                    </a:effectLst>
+                  </pic:spPr>
+                </pic:pic>
+              </a:graphicData>
+            </a:graphic>
+          </wp:inline>
+        </w:drawing>
+      </w:r>
+    </w:p>
+    <w:p>
+      <w:pPr>
+        <w:jc w:val="both"/>
+        <w:rPr>
+          <w:rFonts w:ascii="Times New Roman" w:hAnsi="Times New Roman" w:cs="Times New Roman"/>
+          <w:b/>
+          <w:sz w:val="24"/>
+          <w:szCs w:val="24"/>
+        </w:rPr>
+      </w:pPr>
+      <w:r>
+        <w:rPr>
+          <w:rFonts w:ascii="Times New Roman" w:hAnsi="Times New Roman" w:cs="Times New Roman"/>
+          <w:b/>
+          <w:sz w:val="24"/>
+          <w:szCs w:val="24"/>
+        </w:rPr>
+        <w:t>Mural de Inspirações:</w:t>
+      </w:r>
+      <w:r>
+        <w:rPr>
+          <w:rFonts w:ascii="Times New Roman" w:hAnsi="Times New Roman" w:cs="Times New Roman"/>
+          <w:b/>
+          <w:sz w:val="24"/>
+          <w:szCs w:val="24"/>
+        </w:rPr>
+        <w:t xml:space="preserve"> (</w:t>
+      </w:r>
+      <w:proofErr w:type="spellStart"/>
+      <w:r>
+        <w:rPr>
+          <w:rFonts w:ascii="Times New Roman" w:hAnsi="Times New Roman" w:cs="Times New Roman"/>
+          <w:b/>
+          <w:sz w:val="24"/>
+          <w:szCs w:val="24"/>
+        </w:rPr>
+        <w:t>Moodboard</w:t>
+      </w:r>
+      <w:proofErr w:type="spellEnd"/>
+      <w:r>
+        <w:rPr>
+          <w:rFonts w:ascii="Times New Roman" w:hAnsi="Times New Roman" w:cs="Times New Roman"/>
+          <w:b/>
+          <w:sz w:val="24"/>
+          <w:szCs w:val="24"/>
+        </w:rPr>
+        <w:t>/Galeria)</w:t>
+      </w:r>
+    </w:p>
+    <w:p>
+      <w:pPr>
+        <w:jc w:val="both"/>
+        <w:rPr>
+          <w:rFonts w:ascii="Times New Roman" w:hAnsi="Times New Roman" w:cs="Times New Roman"/>
+          <w:sz w:val="24"/>
+          <w:szCs w:val="24"/>
+        </w:rPr>
+      </w:pPr>
+      <w:r>
+        <w:rPr>
+          <w:rFonts w:ascii="Times New Roman" w:hAnsi="Times New Roman" w:cs="Times New Roman"/>
+          <w:sz w:val="24"/>
+          <w:szCs w:val="24"/>
+        </w:rPr>
+        <w:t>Pesquisar imagens na internet sobre games parecidos ou no estilo que você deseja.</w:t>
+      </w:r>
+      <w:r>
+        <w:rPr>
+          <w:rFonts w:ascii="Times New Roman" w:hAnsi="Times New Roman" w:cs="Times New Roman"/>
+          <w:sz w:val="24"/>
+          <w:szCs w:val="24"/>
+        </w:rPr>
+        <w:t xml:space="preserve"> Não precisa ser exatamente de jogos, pode ser algo da vida real que </w:t>
+      </w:r>
+      <w:proofErr w:type="gramStart"/>
+      <w:r>
+        <w:rPr>
+          <w:rFonts w:ascii="Times New Roman" w:hAnsi="Times New Roman" w:cs="Times New Roman"/>
+          <w:sz w:val="24"/>
+          <w:szCs w:val="24"/>
+        </w:rPr>
+        <w:t>lembra</w:t>
+      </w:r>
+      <w:proofErr w:type="gramEnd"/>
+      <w:r>
+        <w:rPr>
+          <w:rFonts w:ascii="Times New Roman" w:hAnsi="Times New Roman" w:cs="Times New Roman"/>
+          <w:sz w:val="24"/>
+          <w:szCs w:val="24"/>
+        </w:rPr>
+        <w:t xml:space="preserve"> você.</w:t>
+      </w:r>
+    </w:p>
+    <w:p>
+      <w:pPr>
+        <w:jc w:val="center"/>
+        <w:rPr>
+          <w:rFonts w:ascii="Times New Roman" w:hAnsi="Times New Roman" w:cs="Times New Roman"/>
+          <w:sz w:val="24"/>
+          <w:szCs w:val="24"/>
+        </w:rPr>
+      </w:pPr>
+      <w:r>
+        <w:rPr>
+          <w:rFonts w:ascii="Times New Roman" w:hAnsi="Times New Roman" w:cs="Times New Roman"/>
+          <w:sz w:val="24"/>
+          <w:szCs w:val="24"/>
+        </w:rPr>
+        <w:lastRenderedPageBreak/>
+        <w:drawing>
+          <wp:inline distT="0" distB="0" distL="0" distR="0" wp14:anchorId="3B9E5D7B" wp14:editId="14DB4CAA">
+            <wp:extent cx="3686689" cy="3848637"/>
+            <wp:effectExtent l="114300" t="114300" r="123825" b="114300"/>
+            <wp:docPr id="7" name="Imagem 7"/>
+            <wp:cNvGraphicFramePr>
+              <a:graphicFrameLocks xmlns:a="http://schemas.openxmlformats.org/drawingml/2006/main" noChangeAspect="1"/>
+            </wp:cNvGraphicFramePr>
+            <a:graphic xmlns:a="http://schemas.openxmlformats.org/drawingml/2006/main">
+              <a:graphicData uri="http://schemas.openxmlformats.org/drawingml/2006/picture">
+                <pic:pic xmlns:pic="http://schemas.openxmlformats.org/drawingml/2006/picture">
+                  <pic:nvPicPr>
+                    <pic:cNvPr id="1" name=""/>
+                    <pic:cNvPicPr/>
+                  </pic:nvPicPr>
+                  <pic:blipFill>
+                    <a:blip r:embed="rId10"/>
+                    <a:stretch>
+                      <a:fillRect/>
+                    </a:stretch>
+                  </pic:blipFill>
+                  <pic:spPr>
+                    <a:xfrm>
+                      <a:off x="0" y="0"/>
+                      <a:ext cx="3686689" cy="3848637"/>
+                    </a:xfrm>
+                    <a:prstGeom prst="rect">
+                      <a:avLst/>
+                    </a:prstGeom>
+                    <a:effectLst>
+                      <a:outerShdw blurRad="63500" sx="102000" sy="102000" algn="ctr" rotWithShape="0">
+                        <a:prstClr val="black">
+                          <a:alpha val="40000"/>
+                        </a:prstClr>
+                      </a:outerShdw>
+                    </a:effectLst>
+                  </pic:spPr>
+                </pic:pic>
+              </a:graphicData>
+            </a:graphic>
+          </wp:inline>
+        </w:drawing>
+      </w:r>
+    </w:p>
+    <w:p>
+      <w:pPr>
+        <w:jc w:val="both"/>
+        <w:rPr>
+          <w:rFonts w:ascii="Times New Roman" w:hAnsi="Times New Roman" w:cs="Times New Roman"/>
+          <w:sz w:val="24"/>
+          <w:szCs w:val="24"/>
+        </w:rPr>
+      </w:pPr>
       <w:bookmarkStart w:id="0" w:name="_GoBack"/>
       <w:bookmarkEnd w:id="0"/>
     </w:p>
     <w:p>
       <w:pPr>
         <w:jc w:val="both"/>
+        <w:rPr>
+          <w:rFonts w:ascii="Times New Roman" w:hAnsi="Times New Roman" w:cs="Times New Roman"/>
+          <w:sz w:val="24"/>
+          <w:szCs w:val="24"/>
+        </w:rPr>
+      </w:pPr>
+    </w:p>
+    <w:p>
+      <w:pPr>
+        <w:jc w:val="center"/>
         <w:rPr>
           <w:rFonts w:ascii="Times New Roman" w:hAnsi="Times New Roman" w:cs="Times New Roman"/>
           <w:sz w:val="24"/>

</xml_diff>